<commit_message>
Week 7 blogs added
</commit_message>
<xml_diff>
--- a/blog-posts/week 6 cultural.docx
+++ b/blog-posts/week 6 cultural.docx
@@ -57,16 +57,33 @@
       <w:r>
         <w:t xml:space="preserve"> In these situations I was afraid I might come across as stupid if I was incorrect, and thus affirm the idiot frat guy stereotype. </w:t>
       </w:r>
-      <w:bookmarkStart w:id="0" w:name="_GoBack"/>
-      <w:bookmarkEnd w:id="0"/>
     </w:p>
     <w:p/>
     <w:p>
+      <w:bookmarkStart w:id="0" w:name="_GoBack"/>
       <w:r>
         <w:t>Another</w:t>
       </w:r>
       <w:r>
-        <w:t xml:space="preserve"> time I felt stereotype threat may sound ridiculous, but it was when 'Passion of the Christ' came out. I had always had somewhat of a Jewish identity as I went to Hebrew school and had a Bar Mitzvah, but do not consider myself to be very religious.  I have the perception though that Jews tend to be very closed community that is often chastised. However, when this movie came out, and not too much later the South Park episode, I don’t think I ever felt more singled out for being Jewish. It start as obvious joking, like "Why did the Jews kill Jesus?</w:t>
+        <w:t xml:space="preserve"> time I felt stereotype threat may sound ridiculous, but it was when 'Passion of the Christ' came out. I had always had somewhat of a Jewish identity as I went to Hebrew school and had a Bar Mitzvah, but do not consider myself to be very religious.  I </w:t>
+      </w:r>
+      <w:r>
+        <w:t>had the</w:t>
+      </w:r>
+      <w:r>
+        <w:t xml:space="preserve"> perception</w:t>
+      </w:r>
+      <w:r>
+        <w:t xml:space="preserve"> growing up</w:t>
+      </w:r>
+      <w:r>
+        <w:t xml:space="preserve"> though that Jews tend to be very closed community that is often chastised. </w:t>
+      </w:r>
+      <w:r>
+        <w:t>When</w:t>
+      </w:r>
+      <w:r>
+        <w:t xml:space="preserve"> this movie came out, and not too much later the South Park episode, I don’t think I ever felt more singled out for being Jewish. It start as obvious joking, like "Why did the Jews kill Jesus?</w:t>
       </w:r>
       <w:proofErr w:type="gramStart"/>
       <w:r>
@@ -74,9 +91,22 @@
       </w:r>
       <w:proofErr w:type="gramEnd"/>
       <w:r>
-        <w:t xml:space="preserve"> but it went on for a very long period of time and for a while I felt like this identity was causing me undue harm. I started to show more disconnect with the Jewish identity in the later years of High School. However, I am happy to say I have felt more connected to my Jewish identity by traveling to Israel for birthright. It was a great experience that I think any Jewish American should do. Also, I still have not seen Passion of the Christ...</w:t>
+        <w:t xml:space="preserve"> but it went on for a very long period of time</w:t>
+      </w:r>
+      <w:r>
+        <w:t>,</w:t>
+      </w:r>
+      <w:r>
+        <w:t xml:space="preserve"> and for a while I felt like this identity was causing me undue harm. I started to show more disconnect with the Jewish identity in the later years of High School</w:t>
+      </w:r>
+      <w:r>
+        <w:t xml:space="preserve"> because of this residual effect</w:t>
+      </w:r>
+      <w:r>
+        <w:t>. However, I am happy to say I have felt more connected to my Jewish identity by traveling to Israel for birthright. It was a great experience that I think any Jewish American should do. Also, I still have not seen Passion of the Christ...</w:t>
       </w:r>
     </w:p>
+    <w:bookmarkEnd w:id="0"/>
     <w:sectPr>
       <w:pgSz w:w="12240" w:h="15840"/>
       <w:pgMar w:top="1440" w:right="1800" w:bottom="1440" w:left="1800" w:header="720" w:footer="720" w:gutter="0"/>

</xml_diff>